<commit_message>
day11 notes & Ex
</commit_message>
<xml_diff>
--- a/Day10/MVC Architecture.docx
+++ b/Day10/MVC Architecture.docx
@@ -767,612 +767,638 @@
         <w:rPr>
           <w:rFonts w:hint="default"/>
         </w:rPr>
-        <w:t xml:space="preserve">      - The DispatcherServlet is responsible for request processing, handling, and managing the overall flow of the application.</w:t>
-      </w:r>
-    </w:p>
-    <w:p>
-      <w:pPr>
-        <w:rPr>
-          <w:rFonts w:hint="default"/>
-        </w:rPr>
-      </w:pPr>
-    </w:p>
-    <w:p>
-      <w:pPr>
-        <w:rPr>
-          <w:rFonts w:hint="default"/>
-        </w:rPr>
-      </w:pPr>
-      <w:r>
-        <w:rPr>
-          <w:rFonts w:hint="default"/>
-        </w:rPr>
-        <w:t xml:space="preserve">   b. Controller:</w:t>
-      </w:r>
-    </w:p>
-    <w:p>
-      <w:pPr>
-        <w:rPr>
-          <w:rFonts w:hint="default"/>
-        </w:rPr>
-      </w:pPr>
-      <w:r>
-        <w:rPr>
-          <w:rFonts w:hint="default"/>
-        </w:rPr>
-        <w:t xml:space="preserve">      - Controllers handle specific HTTP requests and define the application's business logic.</w:t>
-      </w:r>
-    </w:p>
-    <w:p>
-      <w:pPr>
-        <w:rPr>
-          <w:rFonts w:hint="default"/>
-        </w:rPr>
-      </w:pPr>
-      <w:r>
-        <w:rPr>
-          <w:rFonts w:hint="default"/>
-        </w:rPr>
-        <w:t xml:space="preserve">      - Controllers receive input from the user, interact with the Model to perform operations, and determine the appropriate View to render.</w:t>
-      </w:r>
-    </w:p>
-    <w:p>
-      <w:pPr>
-        <w:rPr>
-          <w:rFonts w:hint="default"/>
-        </w:rPr>
-      </w:pPr>
-    </w:p>
-    <w:p>
-      <w:pPr>
-        <w:rPr>
-          <w:rFonts w:hint="default"/>
-        </w:rPr>
-      </w:pPr>
-      <w:r>
-        <w:rPr>
-          <w:rFonts w:hint="default"/>
-        </w:rPr>
-        <w:t xml:space="preserve">   c. Model:</w:t>
-      </w:r>
-    </w:p>
-    <w:p>
-      <w:pPr>
-        <w:rPr>
-          <w:rFonts w:hint="default"/>
-        </w:rPr>
-      </w:pPr>
-      <w:r>
-        <w:rPr>
-          <w:rFonts w:hint="default"/>
-        </w:rPr>
-        <w:t xml:space="preserve">      - The Model represents the application's data and business logic.</w:t>
-      </w:r>
-    </w:p>
-    <w:p>
-      <w:pPr>
-        <w:rPr>
-          <w:rFonts w:hint="default"/>
-        </w:rPr>
-      </w:pPr>
-      <w:r>
-        <w:rPr>
-          <w:rFonts w:hint="default"/>
-        </w:rPr>
-        <w:t xml:space="preserve">      - It encapsulates data structures, performs data manipulation, and interacts with the database or other external systems.</w:t>
-      </w:r>
-    </w:p>
-    <w:p>
-      <w:pPr>
-        <w:rPr>
-          <w:rFonts w:hint="default"/>
-        </w:rPr>
-      </w:pPr>
-      <w:r>
-        <w:rPr>
-          <w:rFonts w:hint="default"/>
-        </w:rPr>
-        <w:t xml:space="preserve">      - Models are typically implemented as Java classes or POJOs (Plain Old Java Objects).</w:t>
-      </w:r>
-    </w:p>
-    <w:p>
-      <w:pPr>
-        <w:rPr>
-          <w:rFonts w:hint="default"/>
-        </w:rPr>
-      </w:pPr>
-    </w:p>
-    <w:p>
-      <w:pPr>
-        <w:rPr>
-          <w:rFonts w:hint="default"/>
-        </w:rPr>
-      </w:pPr>
-      <w:r>
-        <w:rPr>
-          <w:rFonts w:hint="default"/>
-        </w:rPr>
-        <w:t xml:space="preserve">   d. View:</w:t>
-      </w:r>
-    </w:p>
-    <w:p>
-      <w:pPr>
-        <w:rPr>
-          <w:rFonts w:hint="default"/>
-        </w:rPr>
-      </w:pPr>
-      <w:r>
-        <w:rPr>
-          <w:rFonts w:hint="default"/>
-        </w:rPr>
-        <w:t xml:space="preserve">      - The View is responsible for rendering the UI and presenting the data to the user.</w:t>
-      </w:r>
-    </w:p>
-    <w:p>
-      <w:pPr>
-        <w:rPr>
-          <w:rFonts w:hint="default"/>
-        </w:rPr>
-      </w:pPr>
-      <w:r>
-        <w:rPr>
-          <w:rFonts w:hint="default"/>
-        </w:rPr>
-        <w:t xml:space="preserve">      - It generates the HTML markup or other formats (JSON, XML) based on the data received from the Model.</w:t>
-      </w:r>
-    </w:p>
-    <w:p>
-      <w:pPr>
-        <w:rPr>
-          <w:rFonts w:hint="default"/>
-        </w:rPr>
-      </w:pPr>
-      <w:r>
-        <w:rPr>
-          <w:rFonts w:hint="default"/>
-        </w:rPr>
-        <w:t xml:space="preserve">      - Spring MVC supports various View technologies like JSP, Thymeleaf, Freemarker, etc.</w:t>
-      </w:r>
-    </w:p>
-    <w:p>
-      <w:pPr>
-        <w:rPr>
-          <w:rFonts w:hint="default"/>
-        </w:rPr>
-      </w:pPr>
-    </w:p>
-    <w:p>
-      <w:pPr>
-        <w:rPr>
-          <w:rFonts w:hint="default"/>
-        </w:rPr>
-      </w:pPr>
-      <w:r>
-        <w:rPr>
-          <w:rFonts w:hint="default"/>
-        </w:rPr>
-        <w:t>3. Request Handling in Spring MVC:</w:t>
-      </w:r>
-    </w:p>
-    <w:p>
-      <w:pPr>
-        <w:rPr>
-          <w:rFonts w:hint="default"/>
-        </w:rPr>
-      </w:pPr>
-      <w:r>
-        <w:rPr>
-          <w:rFonts w:hint="default"/>
-        </w:rPr>
-        <w:t xml:space="preserve">   - Spring MVC uses the DispatcherServlet to handle incoming requests.</w:t>
-      </w:r>
-    </w:p>
-    <w:p>
-      <w:pPr>
-        <w:rPr>
-          <w:rFonts w:hint="default"/>
-        </w:rPr>
-      </w:pPr>
-      <w:r>
-        <w:rPr>
-          <w:rFonts w:hint="default"/>
-        </w:rPr>
-        <w:t xml:space="preserve">   - The DispatcherServlet maps requests to appropriate controllers based on URL patterns, request methods, or other criteria.</w:t>
-      </w:r>
-    </w:p>
-    <w:p>
-      <w:pPr>
-        <w:rPr>
-          <w:rFonts w:hint="default"/>
-        </w:rPr>
-      </w:pPr>
-      <w:r>
-        <w:rPr>
-          <w:rFonts w:hint="default"/>
-        </w:rPr>
-        <w:t xml:space="preserve">   - Controllers process the request, perform necessary operations, and return a response.</w:t>
-      </w:r>
-    </w:p>
-    <w:p>
-      <w:pPr>
-        <w:rPr>
-          <w:rFonts w:hint="default"/>
-        </w:rPr>
-      </w:pPr>
-      <w:r>
-        <w:rPr>
-          <w:rFonts w:hint="default"/>
-        </w:rPr>
-        <w:t xml:space="preserve">   - The response can be a view name, a redirect URL, or a serialized object (JSON, XML) depending on the use case.</w:t>
-      </w:r>
-    </w:p>
-    <w:p>
-      <w:pPr>
-        <w:rPr>
-          <w:rFonts w:hint="default"/>
-        </w:rPr>
-      </w:pPr>
-    </w:p>
-    <w:p>
-      <w:pPr>
-        <w:rPr>
-          <w:rFonts w:hint="default"/>
-        </w:rPr>
-      </w:pPr>
-      <w:r>
-        <w:rPr>
-          <w:rFonts w:hint="default"/>
-        </w:rPr>
-        <w:t>4. Practical Example: User Registration Form:</w:t>
-      </w:r>
-    </w:p>
-    <w:p>
-      <w:pPr>
-        <w:rPr>
-          <w:rFonts w:hint="default"/>
-        </w:rPr>
-      </w:pPr>
-      <w:r>
-        <w:rPr>
-          <w:rFonts w:hint="default"/>
-        </w:rPr>
-        <w:t xml:space="preserve">   - Create an HTML form for user registration with input fields for name, email, and password.</w:t>
-      </w:r>
-    </w:p>
-    <w:p>
-      <w:pPr>
-        <w:rPr>
-          <w:rFonts w:hint="default"/>
-        </w:rPr>
-      </w:pPr>
-      <w:r>
-        <w:rPr>
-          <w:rFonts w:hint="default"/>
-        </w:rPr>
-        <w:t xml:space="preserve">   - Implement a UserController in Spring MVC to handle the registration process.</w:t>
-      </w:r>
-    </w:p>
-    <w:p>
-      <w:pPr>
-        <w:rPr>
-          <w:rFonts w:hint="default"/>
-        </w:rPr>
-      </w:pPr>
-      <w:r>
-        <w:rPr>
-          <w:rFonts w:hint="default"/>
-        </w:rPr>
-        <w:t xml:space="preserve">   - Use annotations like `@Controller` and `@RequestMapping` to map requests to controller methods.</w:t>
-      </w:r>
-    </w:p>
-    <w:p>
-      <w:pPr>
-        <w:rPr>
-          <w:rFonts w:hint="default"/>
-        </w:rPr>
-      </w:pPr>
-      <w:r>
-        <w:rPr>
-          <w:rFonts w:hint="default"/>
-        </w:rPr>
-        <w:t xml:space="preserve">   - In the UserController, define a method to handle the registration form submission.</w:t>
-      </w:r>
-    </w:p>
-    <w:p>
-      <w:pPr>
-        <w:rPr>
-          <w:rFonts w:hint="default"/>
-        </w:rPr>
-      </w:pPr>
-      <w:r>
-        <w:rPr>
-          <w:rFonts w:hint="default"/>
-        </w:rPr>
-        <w:t xml:space="preserve">   - Implement form validation using Spring's validation annotations (`@Valid`) and validation constraints (`@NotBlank`, `@Email`, etc.).</w:t>
-      </w:r>
-    </w:p>
-    <w:p>
-      <w:pPr>
-        <w:rPr>
-          <w:rFonts w:hint="default"/>
-        </w:rPr>
-      </w:pPr>
-      <w:r>
-        <w:rPr>
-          <w:rFonts w:hint="default"/>
-        </w:rPr>
-        <w:t xml:space="preserve">   - Use a UserService to handle the registration logic and store user details in a database.</w:t>
-      </w:r>
-    </w:p>
-    <w:p>
-      <w:pPr>
-        <w:rPr>
-          <w:rFonts w:hint="default"/>
-        </w:rPr>
-      </w:pPr>
-      <w:r>
-        <w:rPr>
-          <w:rFonts w:hint="default"/>
-        </w:rPr>
-        <w:t xml:space="preserve">   - Upon successful registration, redirect the user to a success page. Otherwise, display appropriate error messages.</w:t>
-      </w:r>
-    </w:p>
-    <w:p>
-      <w:pPr>
-        <w:rPr>
-          <w:rFonts w:hint="default"/>
-        </w:rPr>
-      </w:pPr>
-    </w:p>
-    <w:p>
-      <w:pPr>
-        <w:rPr>
-          <w:rFonts w:hint="default"/>
-        </w:rPr>
-      </w:pPr>
-      <w:r>
-        <w:rPr>
-          <w:rFonts w:hint="default"/>
-        </w:rPr>
-        <w:t>5. Practical Example: Product Management System:</w:t>
-      </w:r>
-    </w:p>
-    <w:p>
-      <w:pPr>
-        <w:rPr>
-          <w:rFonts w:hint="default"/>
-        </w:rPr>
-      </w:pPr>
-      <w:r>
-        <w:rPr>
-          <w:rFonts w:hint="default"/>
-        </w:rPr>
-        <w:t xml:space="preserve">   - Create a web application for managing products using Spring MVC.</w:t>
-      </w:r>
-    </w:p>
-    <w:p>
-      <w:pPr>
-        <w:rPr>
-          <w:rFonts w:hint="default"/>
-        </w:rPr>
-      </w:pPr>
-      <w:r>
-        <w:rPr>
-          <w:rFonts w:hint="default"/>
-        </w:rPr>
-        <w:t xml:space="preserve">   - Design the database schema and create a Product entity class.</w:t>
-      </w:r>
-    </w:p>
-    <w:p>
-      <w:pPr>
-        <w:rPr>
-          <w:rFonts w:hint="default"/>
-        </w:rPr>
-      </w:pPr>
-      <w:r>
-        <w:rPr>
-          <w:rFonts w:hint="default"/>
-        </w:rPr>
-        <w:t xml:space="preserve">   - Implement a ProductController with methods for listing, adding, editing, and deleting products.</w:t>
-      </w:r>
-    </w:p>
-    <w:p>
-      <w:pPr>
-        <w:rPr>
-          <w:rFonts w:hint="default"/>
-        </w:rPr>
-      </w:pPr>
-      <w:r>
-        <w:rPr>
-          <w:rFonts w:hint="default"/>
-        </w:rPr>
-        <w:t xml:space="preserve">   - Map the appropriate request URLs to controller methods using `@RequestMapping`.</w:t>
-      </w:r>
-    </w:p>
-    <w:p>
-      <w:pPr>
-        <w:rPr>
-          <w:rFonts w:hint="default"/>
-        </w:rPr>
-      </w:pPr>
-      <w:r>
-        <w:rPr>
-          <w:rFonts w:hint="default"/>
-        </w:rPr>
-        <w:t xml:space="preserve">   - Use a ProductService to handle the business logic and interact with the database.</w:t>
-      </w:r>
-    </w:p>
-    <w:p>
-      <w:pPr>
-        <w:rPr>
-          <w:rFonts w:hint="default"/>
-        </w:rPr>
-      </w:pPr>
-      <w:r>
-        <w:rPr>
-          <w:rFonts w:hint="default"/>
-        </w:rPr>
-        <w:t xml:space="preserve">   - Implement form validation for adding and editing product details.</w:t>
-      </w:r>
-    </w:p>
-    <w:p>
-      <w:pPr>
-        <w:rPr>
-          <w:rFonts w:hint="default"/>
-        </w:rPr>
-      </w:pPr>
-      <w:r>
-        <w:rPr>
-          <w:rFonts w:hint="default"/>
-        </w:rPr>
-        <w:t xml:space="preserve">   - Use JSP or Thymeleaf templates to render views and display the list of products.</w:t>
-      </w:r>
-    </w:p>
-    <w:p>
-      <w:pPr>
-        <w:rPr>
-          <w:rFonts w:hint="default"/>
-        </w:rPr>
-      </w:pPr>
-      <w:r>
-        <w:rPr>
-          <w:rFonts w:hint="default"/>
-        </w:rPr>
-        <w:t xml:space="preserve">   - Handle form submissions, perform CRUD operations, and show success/error messages accordingly.</w:t>
-      </w:r>
-    </w:p>
-    <w:p>
-      <w:pPr>
-        <w:rPr>
-          <w:rFonts w:hint="default"/>
-        </w:rPr>
-      </w:pPr>
-    </w:p>
-    <w:p>
-      <w:pPr>
-        <w:rPr>
-          <w:rFonts w:hint="default"/>
-        </w:rPr>
-      </w:pPr>
-      <w:r>
-        <w:rPr>
-          <w:rFonts w:hint="default"/>
-        </w:rPr>
-        <w:t>6. Practical Example: RESTful API Development:</w:t>
-      </w:r>
-    </w:p>
-    <w:p>
-      <w:pPr>
-        <w:rPr>
-          <w:rFonts w:hint="default"/>
-        </w:rPr>
-      </w:pPr>
-      <w:r>
-        <w:rPr>
-          <w:rFonts w:hint="default"/>
-        </w:rPr>
-        <w:t xml:space="preserve">   - Develop a RESTful API using Spring MVC.</w:t>
-      </w:r>
-    </w:p>
-    <w:p>
-      <w:pPr>
-        <w:rPr>
-          <w:rFonts w:hint="default"/>
-        </w:rPr>
-      </w:pPr>
-      <w:r>
-        <w:rPr>
-          <w:rFonts w:hint="default"/>
-        </w:rPr>
-        <w:t xml:space="preserve">   - Implement a ProductRestController to handle CRUD operations on a "Product" resource.</w:t>
-      </w:r>
-    </w:p>
-    <w:p>
-      <w:pPr>
-        <w:rPr>
-          <w:rFonts w:hint="default"/>
-        </w:rPr>
-      </w:pPr>
-      <w:r>
-        <w:rPr>
-          <w:rFonts w:hint="default"/>
-        </w:rPr>
-        <w:t xml:space="preserve">   - Use annotations like `@RestController`, `@RequestMapping`, `@GetMapping`, `@PostMapping`, etc., to define API endpoints.</w:t>
-      </w:r>
-    </w:p>
-    <w:p>
-      <w:pPr>
-        <w:rPr>
-          <w:rFonts w:hint="default"/>
-        </w:rPr>
-      </w:pPr>
-      <w:r>
-        <w:rPr>
-          <w:rFonts w:hint="default"/>
-        </w:rPr>
-        <w:t xml:space="preserve">   - Map the appropriate HTTP methods (GET, POST, PUT, DELETE) to corresponding controller methods.</w:t>
-      </w:r>
-    </w:p>
-    <w:p>
-      <w:pPr>
-        <w:rPr>
-          <w:rFonts w:hint="default"/>
-        </w:rPr>
-      </w:pPr>
-      <w:r>
-        <w:rPr>
-          <w:rFonts w:hint="default"/>
-        </w:rPr>
-        <w:t xml:space="preserve">   - Use Path Variables and Request Parameters to handle dynamic URL patterns and additional data.</w:t>
-      </w:r>
-    </w:p>
-    <w:p>
-      <w:pPr>
-        <w:rPr>
-          <w:rFonts w:hint="default"/>
-        </w:rPr>
-      </w:pPr>
-      <w:r>
-        <w:rPr>
-          <w:rFonts w:hint="default"/>
-        </w:rPr>
-        <w:t xml:space="preserve">   - Serialize/deserialize objects to/from JSON or XML using Spring's `@RequestBody` and `@ResponseBody` annotations.</w:t>
-      </w:r>
-    </w:p>
-    <w:p>
-      <w:pPr>
-        <w:rPr>
-          <w:rFonts w:hint="default"/>
-        </w:rPr>
-      </w:pPr>
-      <w:r>
-        <w:rPr>
-          <w:rFonts w:hint="default"/>
-        </w:rPr>
-        <w:t xml:space="preserve">   - Test the API using tools like Postman or cURL.</w:t>
-      </w:r>
-    </w:p>
-    <w:p>
-      <w:pPr>
-        <w:rPr>
-          <w:rFonts w:hint="default"/>
-        </w:rPr>
-      </w:pPr>
-    </w:p>
-    <w:p>
-      <w:pPr>
-        <w:rPr>
-          <w:rFonts w:hint="default"/>
-        </w:rPr>
-      </w:pPr>
-      <w:r>
-        <w:rPr>
-          <w:rFonts w:hint="default"/>
-        </w:rPr>
-        <w:t>These practical examples will help students understand how to implement various features of Spring MVC, such as handling forms, database interactions, validation, view rendering, and RESTful API development.</w:t>
+        <w:t xml:space="preserve">      - The DispatcherServlet is responsible for request processing, handling, and managing the overall </w:t>
       </w:r>
       <w:bookmarkStart w:id="0" w:name="_GoBack"/>
       <w:bookmarkEnd w:id="0"/>
+      <w:r>
+        <w:rPr>
+          <w:rFonts w:hint="default"/>
+        </w:rPr>
+        <w:t>flow of the application.</w:t>
+      </w:r>
+    </w:p>
+    <w:p>
+      <w:pPr>
+        <w:rPr>
+          <w:rFonts w:hint="default"/>
+        </w:rPr>
+      </w:pPr>
+    </w:p>
+    <w:p>
+      <w:pPr>
+        <w:rPr>
+          <w:rFonts w:hint="default"/>
+        </w:rPr>
+      </w:pPr>
+      <w:r>
+        <w:rPr>
+          <w:rFonts w:hint="default"/>
+        </w:rPr>
+        <w:t xml:space="preserve">   b. Controller:</w:t>
+      </w:r>
+    </w:p>
+    <w:p>
+      <w:pPr>
+        <w:rPr>
+          <w:rFonts w:hint="default"/>
+        </w:rPr>
+      </w:pPr>
+      <w:r>
+        <w:rPr>
+          <w:rFonts w:hint="default"/>
+        </w:rPr>
+        <w:t xml:space="preserve">      - Controllers handle specific HTTP requests and define the application's business logic.</w:t>
+      </w:r>
+    </w:p>
+    <w:p>
+      <w:pPr>
+        <w:rPr>
+          <w:rFonts w:hint="default"/>
+        </w:rPr>
+      </w:pPr>
+      <w:r>
+        <w:rPr>
+          <w:rFonts w:hint="default"/>
+        </w:rPr>
+        <w:t xml:space="preserve">      - Controllers receive input from the user, interact with the Model to perform operations, and determine the appropriate View to render.</w:t>
+      </w:r>
+    </w:p>
+    <w:p>
+      <w:pPr>
+        <w:rPr>
+          <w:rFonts w:hint="default"/>
+        </w:rPr>
+      </w:pPr>
+    </w:p>
+    <w:p>
+      <w:pPr>
+        <w:rPr>
+          <w:rFonts w:hint="default"/>
+        </w:rPr>
+      </w:pPr>
+      <w:r>
+        <w:rPr>
+          <w:rFonts w:hint="default"/>
+        </w:rPr>
+        <w:t xml:space="preserve">   c. Model:</w:t>
+      </w:r>
+    </w:p>
+    <w:p>
+      <w:pPr>
+        <w:rPr>
+          <w:rFonts w:hint="default"/>
+        </w:rPr>
+      </w:pPr>
+      <w:r>
+        <w:rPr>
+          <w:rFonts w:hint="default"/>
+        </w:rPr>
+        <w:t xml:space="preserve">      - The Model represents the application's data and business logic.</w:t>
+      </w:r>
+    </w:p>
+    <w:p>
+      <w:pPr>
+        <w:rPr>
+          <w:rFonts w:hint="default"/>
+        </w:rPr>
+      </w:pPr>
+      <w:r>
+        <w:rPr>
+          <w:rFonts w:hint="default"/>
+        </w:rPr>
+        <w:t xml:space="preserve">      - It encapsulates data structures, performs data manipulation, and interacts with the database or other external systems.</w:t>
+      </w:r>
+    </w:p>
+    <w:p>
+      <w:pPr>
+        <w:rPr>
+          <w:rFonts w:hint="default"/>
+        </w:rPr>
+      </w:pPr>
+      <w:r>
+        <w:rPr>
+          <w:rFonts w:hint="default"/>
+        </w:rPr>
+        <w:t xml:space="preserve">      - Models are typically implemented as Java classes or POJOs (Plain Old Java Objects).</w:t>
+      </w:r>
+    </w:p>
+    <w:p>
+      <w:pPr>
+        <w:rPr>
+          <w:rFonts w:hint="default"/>
+        </w:rPr>
+      </w:pPr>
+    </w:p>
+    <w:p>
+      <w:pPr>
+        <w:rPr>
+          <w:rFonts w:hint="default"/>
+        </w:rPr>
+      </w:pPr>
+      <w:r>
+        <w:rPr>
+          <w:rFonts w:hint="default"/>
+        </w:rPr>
+        <w:t xml:space="preserve">   d. View:</w:t>
+      </w:r>
+    </w:p>
+    <w:p>
+      <w:pPr>
+        <w:rPr>
+          <w:rFonts w:hint="default"/>
+        </w:rPr>
+      </w:pPr>
+      <w:r>
+        <w:rPr>
+          <w:rFonts w:hint="default"/>
+        </w:rPr>
+        <w:t xml:space="preserve">      - The View is responsible for rendering the UI and presenting the data to the user.</w:t>
+      </w:r>
+    </w:p>
+    <w:p>
+      <w:pPr>
+        <w:rPr>
+          <w:rFonts w:hint="default"/>
+        </w:rPr>
+      </w:pPr>
+      <w:r>
+        <w:rPr>
+          <w:rFonts w:hint="default"/>
+        </w:rPr>
+        <w:t xml:space="preserve">      - It generates the HTML markup or other formats (JSON, XML) based on the data received from the </w:t>
+      </w:r>
+    </w:p>
+    <w:p>
+      <w:pPr>
+        <w:rPr>
+          <w:rFonts w:hint="default"/>
+        </w:rPr>
+      </w:pPr>
+    </w:p>
+    <w:p>
+      <w:pPr>
+        <w:rPr>
+          <w:rFonts w:hint="default"/>
+        </w:rPr>
+      </w:pPr>
+      <w:r>
+        <w:rPr>
+          <w:rFonts w:hint="default"/>
+        </w:rPr>
+        <w:t>Model.</w:t>
+      </w:r>
+    </w:p>
+    <w:p>
+      <w:pPr>
+        <w:rPr>
+          <w:rFonts w:hint="default"/>
+        </w:rPr>
+      </w:pPr>
+      <w:r>
+        <w:rPr>
+          <w:rFonts w:hint="default"/>
+        </w:rPr>
+        <w:t xml:space="preserve">      - Spring MVC supports various View technologies like JSP, Thymeleaf, Freemarker, etc.</w:t>
+      </w:r>
+    </w:p>
+    <w:p>
+      <w:pPr>
+        <w:rPr>
+          <w:rFonts w:hint="default"/>
+        </w:rPr>
+      </w:pPr>
+    </w:p>
+    <w:p>
+      <w:pPr>
+        <w:rPr>
+          <w:rFonts w:hint="default"/>
+        </w:rPr>
+      </w:pPr>
+      <w:r>
+        <w:rPr>
+          <w:rFonts w:hint="default"/>
+        </w:rPr>
+        <w:t>3. Request Handling in Spring MVC:</w:t>
+      </w:r>
+    </w:p>
+    <w:p>
+      <w:pPr>
+        <w:rPr>
+          <w:rFonts w:hint="default"/>
+        </w:rPr>
+      </w:pPr>
+      <w:r>
+        <w:rPr>
+          <w:rFonts w:hint="default"/>
+        </w:rPr>
+        <w:t xml:space="preserve">   - Spring MVC uses the DispatcherServlet to handle incoming requests.</w:t>
+      </w:r>
+    </w:p>
+    <w:p>
+      <w:pPr>
+        <w:rPr>
+          <w:rFonts w:hint="default"/>
+        </w:rPr>
+      </w:pPr>
+      <w:r>
+        <w:rPr>
+          <w:rFonts w:hint="default"/>
+        </w:rPr>
+        <w:t xml:space="preserve">   - The DispatcherServlet maps requests to appropriate controllers based on URL patterns, request methods, or other criteria.</w:t>
+      </w:r>
+    </w:p>
+    <w:p>
+      <w:pPr>
+        <w:rPr>
+          <w:rFonts w:hint="default"/>
+        </w:rPr>
+      </w:pPr>
+      <w:r>
+        <w:rPr>
+          <w:rFonts w:hint="default"/>
+        </w:rPr>
+        <w:t xml:space="preserve">   - Controllers process the request, perform necessary operations, and return a response.</w:t>
+      </w:r>
+    </w:p>
+    <w:p>
+      <w:pPr>
+        <w:rPr>
+          <w:rFonts w:hint="default"/>
+        </w:rPr>
+      </w:pPr>
+      <w:r>
+        <w:rPr>
+          <w:rFonts w:hint="default"/>
+        </w:rPr>
+        <w:t xml:space="preserve">   - The response can be a view name, a redirect URL, or a serialized object (JSON, XML) depending on the use case.</w:t>
+      </w:r>
+    </w:p>
+    <w:p>
+      <w:pPr>
+        <w:rPr>
+          <w:rFonts w:hint="default"/>
+        </w:rPr>
+      </w:pPr>
+    </w:p>
+    <w:p>
+      <w:pPr>
+        <w:rPr>
+          <w:rFonts w:hint="default"/>
+        </w:rPr>
+      </w:pPr>
+      <w:r>
+        <w:rPr>
+          <w:rFonts w:hint="default"/>
+        </w:rPr>
+        <w:t>4. Practical Example: User Registration Form:</w:t>
+      </w:r>
+    </w:p>
+    <w:p>
+      <w:pPr>
+        <w:rPr>
+          <w:rFonts w:hint="default"/>
+        </w:rPr>
+      </w:pPr>
+      <w:r>
+        <w:rPr>
+          <w:rFonts w:hint="default"/>
+        </w:rPr>
+        <w:t xml:space="preserve">   - Create an HTML form for user registration with input fields for name, email, and password.</w:t>
+      </w:r>
+    </w:p>
+    <w:p>
+      <w:pPr>
+        <w:rPr>
+          <w:rFonts w:hint="default"/>
+        </w:rPr>
+      </w:pPr>
+      <w:r>
+        <w:rPr>
+          <w:rFonts w:hint="default"/>
+        </w:rPr>
+        <w:t xml:space="preserve">   - Implement a UserController in Spring MVC to handle the registration process.</w:t>
+      </w:r>
+    </w:p>
+    <w:p>
+      <w:pPr>
+        <w:rPr>
+          <w:rFonts w:hint="default"/>
+        </w:rPr>
+      </w:pPr>
+      <w:r>
+        <w:rPr>
+          <w:rFonts w:hint="default"/>
+        </w:rPr>
+        <w:t xml:space="preserve">   - Use annotations like `@Controller` and `@RequestMapping` to map requests to controller methods.</w:t>
+      </w:r>
+    </w:p>
+    <w:p>
+      <w:pPr>
+        <w:rPr>
+          <w:rFonts w:hint="default"/>
+        </w:rPr>
+      </w:pPr>
+      <w:r>
+        <w:rPr>
+          <w:rFonts w:hint="default"/>
+        </w:rPr>
+        <w:t xml:space="preserve">   - In the UserController, define a method to handle the registration form submission.</w:t>
+      </w:r>
+    </w:p>
+    <w:p>
+      <w:pPr>
+        <w:rPr>
+          <w:rFonts w:hint="default"/>
+        </w:rPr>
+      </w:pPr>
+      <w:r>
+        <w:rPr>
+          <w:rFonts w:hint="default"/>
+        </w:rPr>
+        <w:t xml:space="preserve">   - Implement form validation using Spring's validation annotations (`@Valid`) and validation constraints (`@NotBlank`, `@Email`, etc.).</w:t>
+      </w:r>
+    </w:p>
+    <w:p>
+      <w:pPr>
+        <w:rPr>
+          <w:rFonts w:hint="default"/>
+        </w:rPr>
+      </w:pPr>
+      <w:r>
+        <w:rPr>
+          <w:rFonts w:hint="default"/>
+        </w:rPr>
+        <w:t xml:space="preserve">   - Use a UserService to handle the registration logic and store user details in a database.</w:t>
+      </w:r>
+    </w:p>
+    <w:p>
+      <w:pPr>
+        <w:rPr>
+          <w:rFonts w:hint="default"/>
+        </w:rPr>
+      </w:pPr>
+      <w:r>
+        <w:rPr>
+          <w:rFonts w:hint="default"/>
+        </w:rPr>
+        <w:t xml:space="preserve">   - Upon successful registration, redirect the user to a success page. Otherwise, display appropriate error messages.</w:t>
+      </w:r>
+    </w:p>
+    <w:p>
+      <w:pPr>
+        <w:rPr>
+          <w:rFonts w:hint="default"/>
+        </w:rPr>
+      </w:pPr>
+    </w:p>
+    <w:p>
+      <w:pPr>
+        <w:rPr>
+          <w:rFonts w:hint="default"/>
+        </w:rPr>
+      </w:pPr>
+      <w:r>
+        <w:rPr>
+          <w:rFonts w:hint="default"/>
+        </w:rPr>
+        <w:t>5. Practical Example: Product Management System:</w:t>
+      </w:r>
+    </w:p>
+    <w:p>
+      <w:pPr>
+        <w:rPr>
+          <w:rFonts w:hint="default"/>
+        </w:rPr>
+      </w:pPr>
+      <w:r>
+        <w:rPr>
+          <w:rFonts w:hint="default"/>
+        </w:rPr>
+        <w:t xml:space="preserve">   - Create a web application for managing products using Spring MVC.</w:t>
+      </w:r>
+    </w:p>
+    <w:p>
+      <w:pPr>
+        <w:rPr>
+          <w:rFonts w:hint="default"/>
+        </w:rPr>
+      </w:pPr>
+      <w:r>
+        <w:rPr>
+          <w:rFonts w:hint="default"/>
+        </w:rPr>
+        <w:t xml:space="preserve">   - Design the database schema and create a Product entity class.</w:t>
+      </w:r>
+    </w:p>
+    <w:p>
+      <w:pPr>
+        <w:rPr>
+          <w:rFonts w:hint="default"/>
+        </w:rPr>
+      </w:pPr>
+      <w:r>
+        <w:rPr>
+          <w:rFonts w:hint="default"/>
+        </w:rPr>
+        <w:t xml:space="preserve">   - Implement a ProductController with methods for listing, adding, editing, and deleting products.</w:t>
+      </w:r>
+    </w:p>
+    <w:p>
+      <w:pPr>
+        <w:rPr>
+          <w:rFonts w:hint="default"/>
+        </w:rPr>
+      </w:pPr>
+      <w:r>
+        <w:rPr>
+          <w:rFonts w:hint="default"/>
+        </w:rPr>
+        <w:t xml:space="preserve">   - Map the appropriate request URLs to controller methods using `@RequestMapping`.</w:t>
+      </w:r>
+    </w:p>
+    <w:p>
+      <w:pPr>
+        <w:rPr>
+          <w:rFonts w:hint="default"/>
+        </w:rPr>
+      </w:pPr>
+      <w:r>
+        <w:rPr>
+          <w:rFonts w:hint="default"/>
+        </w:rPr>
+        <w:t xml:space="preserve">   - Use a ProductService to handle the business logic and interact with the database.</w:t>
+      </w:r>
+    </w:p>
+    <w:p>
+      <w:pPr>
+        <w:rPr>
+          <w:rFonts w:hint="default"/>
+        </w:rPr>
+      </w:pPr>
+      <w:r>
+        <w:rPr>
+          <w:rFonts w:hint="default"/>
+        </w:rPr>
+        <w:t xml:space="preserve">   - Implement form validation for adding and editing product details.</w:t>
+      </w:r>
+    </w:p>
+    <w:p>
+      <w:pPr>
+        <w:rPr>
+          <w:rFonts w:hint="default"/>
+        </w:rPr>
+      </w:pPr>
+      <w:r>
+        <w:rPr>
+          <w:rFonts w:hint="default"/>
+        </w:rPr>
+        <w:t xml:space="preserve">   - Use JSP or Thymeleaf templates to render views and display the list of products.</w:t>
+      </w:r>
+    </w:p>
+    <w:p>
+      <w:pPr>
+        <w:rPr>
+          <w:rFonts w:hint="default"/>
+        </w:rPr>
+      </w:pPr>
+      <w:r>
+        <w:rPr>
+          <w:rFonts w:hint="default"/>
+        </w:rPr>
+        <w:t xml:space="preserve">   - Handle form submissions, perform CRUD operations, and show success/error messages accordingly.</w:t>
+      </w:r>
+    </w:p>
+    <w:p>
+      <w:pPr>
+        <w:rPr>
+          <w:rFonts w:hint="default"/>
+        </w:rPr>
+      </w:pPr>
+    </w:p>
+    <w:p>
+      <w:pPr>
+        <w:rPr>
+          <w:rFonts w:hint="default"/>
+        </w:rPr>
+      </w:pPr>
+      <w:r>
+        <w:rPr>
+          <w:rFonts w:hint="default"/>
+        </w:rPr>
+        <w:t>6. Practical Example: RESTful API Development:</w:t>
+      </w:r>
+    </w:p>
+    <w:p>
+      <w:pPr>
+        <w:rPr>
+          <w:rFonts w:hint="default"/>
+        </w:rPr>
+      </w:pPr>
+      <w:r>
+        <w:rPr>
+          <w:rFonts w:hint="default"/>
+        </w:rPr>
+        <w:t xml:space="preserve">   - Develop a RESTful API using Spring MVC.</w:t>
+      </w:r>
+    </w:p>
+    <w:p>
+      <w:pPr>
+        <w:rPr>
+          <w:rFonts w:hint="default"/>
+        </w:rPr>
+      </w:pPr>
+      <w:r>
+        <w:rPr>
+          <w:rFonts w:hint="default"/>
+        </w:rPr>
+        <w:t xml:space="preserve">   - Implement a ProductRestController to handle CRUD operations on a "Product" resource.</w:t>
+      </w:r>
+    </w:p>
+    <w:p>
+      <w:pPr>
+        <w:rPr>
+          <w:rFonts w:hint="default"/>
+        </w:rPr>
+      </w:pPr>
+      <w:r>
+        <w:rPr>
+          <w:rFonts w:hint="default"/>
+        </w:rPr>
+        <w:t xml:space="preserve">   - Use annotations like `@RestController`, `@RequestMapping`, `@GetMapping`, `@PostMapping`, etc., to define API endpoints.</w:t>
+      </w:r>
+    </w:p>
+    <w:p>
+      <w:pPr>
+        <w:rPr>
+          <w:rFonts w:hint="default"/>
+        </w:rPr>
+      </w:pPr>
+      <w:r>
+        <w:rPr>
+          <w:rFonts w:hint="default"/>
+        </w:rPr>
+        <w:t xml:space="preserve">   - Map the appropriate HTTP methods (GET, POST, PUT, DELETE) to corresponding controller methods.</w:t>
+      </w:r>
+    </w:p>
+    <w:p>
+      <w:pPr>
+        <w:rPr>
+          <w:rFonts w:hint="default"/>
+        </w:rPr>
+      </w:pPr>
+      <w:r>
+        <w:rPr>
+          <w:rFonts w:hint="default"/>
+        </w:rPr>
+        <w:t xml:space="preserve">   - Use Path Variables and Request Parameters to handle dynamic URL patterns and additional data.</w:t>
+      </w:r>
+    </w:p>
+    <w:p>
+      <w:pPr>
+        <w:rPr>
+          <w:rFonts w:hint="default"/>
+        </w:rPr>
+      </w:pPr>
+      <w:r>
+        <w:rPr>
+          <w:rFonts w:hint="default"/>
+        </w:rPr>
+        <w:t xml:space="preserve">   - Serialize/deserialize objects to/from JSON or XML using Spring's `@RequestBody` and `@ResponseBody` annotations.</w:t>
+      </w:r>
+    </w:p>
+    <w:p>
+      <w:pPr>
+        <w:rPr>
+          <w:rFonts w:hint="default"/>
+        </w:rPr>
+      </w:pPr>
+      <w:r>
+        <w:rPr>
+          <w:rFonts w:hint="default"/>
+        </w:rPr>
+        <w:t xml:space="preserve">   - Test the API using tools like Postman or cURL.</w:t>
+      </w:r>
+    </w:p>
+    <w:p>
+      <w:pPr>
+        <w:rPr>
+          <w:rFonts w:hint="default"/>
+        </w:rPr>
+      </w:pPr>
+    </w:p>
+    <w:p>
+      <w:pPr>
+        <w:rPr>
+          <w:rFonts w:hint="default"/>
+        </w:rPr>
+      </w:pPr>
+      <w:r>
+        <w:rPr>
+          <w:rFonts w:hint="default"/>
+        </w:rPr>
+        <w:t>These practical examples will help students understand how to implement various features of Spring MVC, such as handling forms, database interactions, validation, view rendering, and RESTful API development.</w:t>
+      </w:r>
     </w:p>
     <w:sectPr>
       <w:pgSz w:w="11906" w:h="16838"/>
@@ -1460,7 +1486,7 @@
     <w:lsdException w:qFormat="1" w:unhideWhenUsed="0" w:uiPriority="0" w:semiHidden="0" w:name="Title"/>
     <w:lsdException w:unhideWhenUsed="0" w:uiPriority="0" w:semiHidden="0" w:name="Closing"/>
     <w:lsdException w:unhideWhenUsed="0" w:uiPriority="0" w:semiHidden="0" w:name="Signature"/>
-    <w:lsdException w:unhideWhenUsed="0" w:uiPriority="0" w:name="Default Paragraph Font"/>
+    <w:lsdException w:qFormat="1" w:unhideWhenUsed="0" w:uiPriority="0" w:name="Default Paragraph Font"/>
     <w:lsdException w:unhideWhenUsed="0" w:uiPriority="0" w:semiHidden="0" w:name="Body Text"/>
     <w:lsdException w:unhideWhenUsed="0" w:uiPriority="0" w:semiHidden="0" w:name="Body Text Indent"/>
     <w:lsdException w:unhideWhenUsed="0" w:uiPriority="0" w:semiHidden="0" w:name="List Continue"/>
@@ -1498,7 +1524,7 @@
     <w:lsdException w:unhideWhenUsed="0" w:uiPriority="0" w:semiHidden="0" w:name="HTML Sample"/>
     <w:lsdException w:unhideWhenUsed="0" w:uiPriority="0" w:semiHidden="0" w:name="HTML Typewriter"/>
     <w:lsdException w:unhideWhenUsed="0" w:uiPriority="0" w:semiHidden="0" w:name="HTML Variable"/>
-    <w:lsdException w:unhideWhenUsed="0" w:uiPriority="0" w:name="Normal Table"/>
+    <w:lsdException w:qFormat="1" w:unhideWhenUsed="0" w:uiPriority="0" w:name="Normal Table"/>
     <w:lsdException w:unhideWhenUsed="0" w:uiPriority="0" w:semiHidden="0" w:name="annotation subject"/>
     <w:lsdException w:unhideWhenUsed="0" w:uiPriority="0" w:semiHidden="0" w:name="Table Simple 1"/>
     <w:lsdException w:unhideWhenUsed="0" w:uiPriority="0" w:semiHidden="0" w:name="Table Simple 2"/>
@@ -1656,11 +1682,13 @@
   <w:style w:type="character" w:default="1" w:styleId="2">
     <w:name w:val="Default Paragraph Font"/>
     <w:semiHidden/>
+    <w:qFormat/>
     <w:uiPriority w:val="0"/>
   </w:style>
   <w:style w:type="table" w:default="1" w:styleId="3">
     <w:name w:val="Normal Table"/>
     <w:semiHidden/>
+    <w:qFormat/>
     <w:uiPriority w:val="0"/>
     <w:tblPr>
       <w:tblCellMar>

</xml_diff>